<commit_message>
update the .docx and .pdf
</commit_message>
<xml_diff>
--- a/VRA.Final.VoTanMy.docx
+++ b/VRA.Final.VoTanMy.docx
@@ -1030,14 +1030,6 @@
         </w:rPr>
         <w:t>. Kết quả thực nghiệm</w:t>
       </w:r>
-      <w:r>
-        <w:rPr>
-          <w:rFonts w:ascii="Times New Roman" w:hAnsi="Times New Roman" w:cs="Times New Roman"/>
-          <w:sz w:val="26"/>
-          <w:szCs w:val="26"/>
-        </w:rPr>
-        <w:t xml:space="preserve"> với SIFT</w:t>
-      </w:r>
     </w:p>
     <w:p>
       <w:pPr>
@@ -1380,13 +1372,34 @@
           <w:rFonts w:cs="Times New Roman"/>
           <w:szCs w:val="26"/>
         </w:rPr>
-        <w:t xml:space="preserve">Mục tiêu của đồ án là xây dựng một ứng dụng nhỏ thực hiện chức năng </w:t>
+        <w:t xml:space="preserve">Mục tiêu của đồ án là xây dựng một ứng dụng </w:t>
       </w:r>
       <w:r>
         <w:rPr>
           <w:rFonts w:cs="Times New Roman"/>
           <w:szCs w:val="26"/>
         </w:rPr>
+        <w:t xml:space="preserve">nhỏ cùng với giao diện Mathlab </w:t>
+      </w:r>
+      <w:r>
+        <w:rPr>
+          <w:rFonts w:cs="Times New Roman"/>
+          <w:szCs w:val="26"/>
+        </w:rPr>
+        <w:t xml:space="preserve">để </w:t>
+      </w:r>
+      <w:r>
+        <w:rPr>
+          <w:rFonts w:cs="Times New Roman"/>
+          <w:szCs w:val="26"/>
+        </w:rPr>
+        <w:t xml:space="preserve">thực hiện chức năng </w:t>
+      </w:r>
+      <w:r>
+        <w:rPr>
+          <w:rFonts w:cs="Times New Roman"/>
+          <w:szCs w:val="26"/>
+        </w:rPr>
         <w:t xml:space="preserve">tìm </w:t>
       </w:r>
       <w:r>
@@ -1408,21 +1421,14 @@
           <w:rFonts w:cs="Times New Roman"/>
           <w:szCs w:val="26"/>
         </w:rPr>
-        <w:t xml:space="preserve"> (5K)</w:t>
+        <w:t xml:space="preserve"> </w:t>
       </w:r>
       <w:r>
         <w:rPr>
           <w:rFonts w:cs="Times New Roman"/>
           <w:szCs w:val="26"/>
         </w:rPr>
-        <w:t xml:space="preserve"> bao gồm 5062 ảnh</w:t>
-      </w:r>
-      <w:r>
-        <w:rPr>
-          <w:rFonts w:cs="Times New Roman"/>
-          <w:szCs w:val="26"/>
-        </w:rPr>
-        <w:t xml:space="preserve"> [1]</w:t>
+        <w:t>[1]</w:t>
       </w:r>
       <w:r>
         <w:rPr>
@@ -4297,16 +4303,6 @@
         </w:rPr>
         <w:t>. Kết quả thực nghiệm</w:t>
       </w:r>
-      <w:r>
-        <w:rPr>
-          <w:rFonts w:ascii="Times New Roman" w:hAnsi="Times New Roman" w:cs="Times New Roman"/>
-          <w:b/>
-          <w:sz w:val="26"/>
-          <w:szCs w:val="26"/>
-          <w:u w:val="single"/>
-        </w:rPr>
-        <w:t xml:space="preserve"> với SIFT</w:t>
-      </w:r>
     </w:p>
     <w:p>
       <w:pPr>
@@ -10915,6 +10911,187 @@
     </w:p>
     <w:p>
       <w:pPr>
+        <w:pStyle w:val="Caption"/>
+        <w:keepNext/>
+        <w:rPr>
+          <w:rFonts w:ascii="Times New Roman" w:hAnsi="Times New Roman" w:cs="Times New Roman"/>
+          <w:b w:val="0"/>
+          <w:color w:val="auto"/>
+          <w:sz w:val="26"/>
+          <w:szCs w:val="26"/>
+          <w:lang w:val="en-US"/>
+        </w:rPr>
+      </w:pPr>
+      <w:r>
+        <w:rPr>
+          <w:rFonts w:ascii="Times New Roman" w:hAnsi="Times New Roman" w:cs="Times New Roman"/>
+          <w:b w:val="0"/>
+          <w:color w:val="auto"/>
+          <w:sz w:val="26"/>
+          <w:szCs w:val="26"/>
+          <w:lang w:val="en-US"/>
+        </w:rPr>
+        <w:lastRenderedPageBreak/>
+        <w:t xml:space="preserve">Khi nhấn nút “Nhập Ảnh Query”, hệ thống sẽ tự động trỏ tới thư mục </w:t>
+      </w:r>
+      <w:r>
+        <w:rPr>
+          <w:rFonts w:ascii="Times New Roman" w:hAnsi="Times New Roman" w:cs="Times New Roman"/>
+          <w:b w:val="0"/>
+          <w:i/>
+          <w:color w:val="auto"/>
+          <w:sz w:val="26"/>
+          <w:szCs w:val="26"/>
+          <w:lang w:val="en-US"/>
+        </w:rPr>
+        <w:t>query_images</w:t>
+      </w:r>
+      <w:r>
+        <w:rPr>
+          <w:rFonts w:ascii="Times New Roman" w:hAnsi="Times New Roman" w:cs="Times New Roman"/>
+          <w:b w:val="0"/>
+          <w:color w:val="auto"/>
+          <w:sz w:val="26"/>
+          <w:szCs w:val="26"/>
+          <w:lang w:val="en-US"/>
+        </w:rPr>
+        <w:t xml:space="preserve">. </w:t>
+      </w:r>
+      <w:r>
+        <w:rPr>
+          <w:rFonts w:ascii="Times New Roman" w:hAnsi="Times New Roman" w:cs="Times New Roman"/>
+          <w:b w:val="0"/>
+          <w:color w:val="auto"/>
+          <w:sz w:val="26"/>
+          <w:szCs w:val="26"/>
+          <w:lang w:val="en-US"/>
+        </w:rPr>
+        <w:t>Các ảnh query được đặt trong folder</w:t>
+      </w:r>
+      <w:r>
+        <w:rPr>
+          <w:rFonts w:ascii="Times New Roman" w:hAnsi="Times New Roman" w:cs="Times New Roman"/>
+          <w:b w:val="0"/>
+          <w:i/>
+          <w:color w:val="auto"/>
+          <w:sz w:val="26"/>
+          <w:szCs w:val="26"/>
+          <w:lang w:val="en-US"/>
+        </w:rPr>
+        <w:t xml:space="preserve"> </w:t>
+      </w:r>
+      <w:r>
+        <w:rPr>
+          <w:rFonts w:ascii="Times New Roman" w:hAnsi="Times New Roman" w:cs="Times New Roman"/>
+          <w:b w:val="0"/>
+          <w:color w:val="auto"/>
+          <w:sz w:val="26"/>
+          <w:szCs w:val="26"/>
+          <w:lang w:val="en-US"/>
+        </w:rPr>
+        <w:t>riêng biệt</w:t>
+      </w:r>
+      <w:r>
+        <w:rPr>
+          <w:rFonts w:ascii="Times New Roman" w:hAnsi="Times New Roman" w:cs="Times New Roman"/>
+          <w:b w:val="0"/>
+          <w:i/>
+          <w:color w:val="auto"/>
+          <w:sz w:val="26"/>
+          <w:szCs w:val="26"/>
+          <w:lang w:val="en-US"/>
+        </w:rPr>
+        <w:t xml:space="preserve"> </w:t>
+      </w:r>
+      <w:r>
+        <w:rPr>
+          <w:rFonts w:ascii="Times New Roman" w:hAnsi="Times New Roman" w:cs="Times New Roman"/>
+          <w:b w:val="0"/>
+          <w:color w:val="auto"/>
+          <w:sz w:val="26"/>
+          <w:szCs w:val="26"/>
+          <w:lang w:val="en-US"/>
+        </w:rPr>
+        <w:t xml:space="preserve">để </w:t>
+      </w:r>
+      <w:r>
+        <w:rPr>
+          <w:rFonts w:ascii="Times New Roman" w:hAnsi="Times New Roman" w:cs="Times New Roman"/>
+          <w:b w:val="0"/>
+          <w:color w:val="auto"/>
+          <w:sz w:val="26"/>
+          <w:szCs w:val="26"/>
+          <w:lang w:val="en-US"/>
+        </w:rPr>
+        <w:t xml:space="preserve">người dùng </w:t>
+      </w:r>
+      <w:r>
+        <w:rPr>
+          <w:rFonts w:ascii="Times New Roman" w:hAnsi="Times New Roman" w:cs="Times New Roman"/>
+          <w:b w:val="0"/>
+          <w:color w:val="auto"/>
+          <w:sz w:val="26"/>
+          <w:szCs w:val="26"/>
+          <w:lang w:val="en-US"/>
+        </w:rPr>
+        <w:t>dễ dàng lựa chọn</w:t>
+      </w:r>
+      <w:r>
+        <w:rPr>
+          <w:rFonts w:ascii="Times New Roman" w:hAnsi="Times New Roman" w:cs="Times New Roman"/>
+          <w:b w:val="0"/>
+          <w:color w:val="auto"/>
+          <w:sz w:val="26"/>
+          <w:szCs w:val="26"/>
+          <w:lang w:val="en-US"/>
+        </w:rPr>
+        <w:t xml:space="preserve">. </w:t>
+      </w:r>
+    </w:p>
+    <w:p>
+      <w:r>
+        <w:rPr>
+          <w:noProof/>
+        </w:rPr>
+        <w:drawing>
+          <wp:inline distT="0" distB="0" distL="0" distR="0">
+            <wp:extent cx="3209925" cy="2695575"/>
+            <wp:effectExtent l="19050" t="0" r="9525" b="0"/>
+            <wp:docPr id="7" name="Picture 13" descr="query_images.jpg"/>
+            <wp:cNvGraphicFramePr>
+              <a:graphicFrameLocks xmlns:a="http://schemas.openxmlformats.org/drawingml/2006/main" noChangeAspect="1"/>
+            </wp:cNvGraphicFramePr>
+            <a:graphic xmlns:a="http://schemas.openxmlformats.org/drawingml/2006/main">
+              <a:graphicData uri="http://schemas.openxmlformats.org/drawingml/2006/picture">
+                <pic:pic xmlns:pic="http://schemas.openxmlformats.org/drawingml/2006/picture">
+                  <pic:nvPicPr>
+                    <pic:cNvPr id="0" name="query_images.jpg"/>
+                    <pic:cNvPicPr/>
+                  </pic:nvPicPr>
+                  <pic:blipFill>
+                    <a:blip r:embed="rId14"/>
+                    <a:stretch>
+                      <a:fillRect/>
+                    </a:stretch>
+                  </pic:blipFill>
+                  <pic:spPr>
+                    <a:xfrm>
+                      <a:off x="0" y="0"/>
+                      <a:ext cx="3209925" cy="2695575"/>
+                    </a:xfrm>
+                    <a:prstGeom prst="rect">
+                      <a:avLst/>
+                    </a:prstGeom>
+                  </pic:spPr>
+                </pic:pic>
+              </a:graphicData>
+            </a:graphic>
+          </wp:inline>
+        </w:drawing>
+      </w:r>
+    </w:p>
+    <w:p>
+      <w:pPr>
         <w:rPr>
           <w:rFonts w:cs="Times New Roman"/>
           <w:b/>
@@ -10944,7 +11121,51 @@
           <w:szCs w:val="26"/>
           <w:lang w:val="en-US"/>
         </w:rPr>
-        <w:t>Khi nhấn nút Tìm Kiếm, hệ thống sẽ tiến hành tìm kiếm và xuất màn hình kết quả</w:t>
+        <w:t xml:space="preserve">Khi nhấn nút </w:t>
+      </w:r>
+      <w:r>
+        <w:rPr>
+          <w:rFonts w:ascii="Times New Roman" w:hAnsi="Times New Roman" w:cs="Times New Roman"/>
+          <w:b w:val="0"/>
+          <w:color w:val="auto"/>
+          <w:sz w:val="26"/>
+          <w:szCs w:val="26"/>
+          <w:lang w:val="en-US"/>
+        </w:rPr>
+        <w:t>“</w:t>
+      </w:r>
+      <w:r>
+        <w:rPr>
+          <w:rFonts w:ascii="Times New Roman" w:hAnsi="Times New Roman" w:cs="Times New Roman"/>
+          <w:b w:val="0"/>
+          <w:color w:val="auto"/>
+          <w:sz w:val="26"/>
+          <w:szCs w:val="26"/>
+          <w:lang w:val="en-US"/>
+        </w:rPr>
+        <w:t>Tìm Kiếm</w:t>
+      </w:r>
+      <w:r>
+        <w:rPr>
+          <w:rFonts w:ascii="Times New Roman" w:hAnsi="Times New Roman" w:cs="Times New Roman"/>
+          <w:b w:val="0"/>
+          <w:color w:val="auto"/>
+          <w:sz w:val="26"/>
+          <w:szCs w:val="26"/>
+          <w:lang w:val="en-US"/>
+        </w:rPr>
+        <w:t>”</w:t>
+      </w:r>
+      <w:r>
+        <w:rPr>
+          <w:rFonts w:ascii="Times New Roman" w:hAnsi="Times New Roman" w:cs="Times New Roman"/>
+          <w:b w:val="0"/>
+          <w:color w:val="auto"/>
+          <w:sz w:val="26"/>
+          <w:szCs w:val="26"/>
+          <w:lang w:val="en-US"/>
+        </w:rPr>
+        <w:t>, hệ thống sẽ tiến hành tìm kiếm và xuất màn hình kết quả</w:t>
       </w:r>
     </w:p>
     <w:p/>
@@ -10953,7 +11174,6 @@
         <w:rPr>
           <w:noProof/>
         </w:rPr>
-        <w:lastRenderedPageBreak/>
         <w:drawing>
           <wp:inline distT="0" distB="0" distL="0" distR="0">
             <wp:extent cx="6645910" cy="3521710"/>
@@ -10970,7 +11190,7 @@
                     <pic:cNvPicPr/>
                   </pic:nvPicPr>
                   <pic:blipFill>
-                    <a:blip r:embed="rId14"/>
+                    <a:blip r:embed="rId15"/>
                     <a:stretch>
                       <a:fillRect/>
                     </a:stretch>
@@ -11013,10 +11233,10 @@
           <w:szCs w:val="26"/>
           <w:lang w:val="en-US"/>
         </w:rPr>
+        <w:lastRenderedPageBreak/>
         <w:t>Hệ thống cũng cho phép người dùng lựa chọn một vùng trên ảnh để tìm kiếm</w:t>
       </w:r>
     </w:p>
-    <w:p/>
     <w:p>
       <w:r>
         <w:rPr>
@@ -11038,7 +11258,7 @@
                     <pic:cNvPicPr/>
                   </pic:nvPicPr>
                   <pic:blipFill>
-                    <a:blip r:embed="rId15"/>
+                    <a:blip r:embed="rId16"/>
                     <a:stretch>
                       <a:fillRect/>
                     </a:stretch>
@@ -11090,16 +11310,27 @@
           <w:szCs w:val="26"/>
           <w:lang w:val="en-US"/>
         </w:rPr>
+        <w:t>Sau khi double click vào vùng chọn, màn hình sẽ hiển thị hình ảnh đã lựa chọn</w:t>
+      </w:r>
+      <w:r>
+        <w:rPr>
+          <w:rFonts w:ascii="Times New Roman" w:hAnsi="Times New Roman" w:cs="Times New Roman"/>
+          <w:b w:val="0"/>
+          <w:color w:val="auto"/>
+          <w:sz w:val="26"/>
+          <w:szCs w:val="26"/>
+          <w:lang w:val="en-US"/>
+        </w:rPr>
+        <w:t>.</w:t>
+      </w:r>
+    </w:p>
+    <w:p/>
+    <w:p>
+      <w:r>
+        <w:rPr>
+          <w:noProof/>
+        </w:rPr>
         <w:lastRenderedPageBreak/>
-        <w:t>Sau khi double click vào vùng chọn, màn hình sẽ hiển thị hình ảnh đã lựa chọn</w:t>
-      </w:r>
-    </w:p>
-    <w:p/>
-    <w:p>
-      <w:r>
-        <w:rPr>
-          <w:noProof/>
-        </w:rPr>
         <w:drawing>
           <wp:inline distT="0" distB="0" distL="0" distR="0">
             <wp:extent cx="6645910" cy="4868545"/>
@@ -11116,7 +11347,7 @@
                     <pic:cNvPicPr/>
                   </pic:nvPicPr>
                   <pic:blipFill>
-                    <a:blip r:embed="rId16"/>
+                    <a:blip r:embed="rId17"/>
                     <a:stretch>
                       <a:fillRect/>
                     </a:stretch>
@@ -11168,94 +11399,6 @@
           <w:szCs w:val="26"/>
           <w:lang w:val="en-US"/>
         </w:rPr>
-        <w:t>Các ảnh query được đặt trong một folder riêng để dễ dàng lựa chọn</w:t>
-      </w:r>
-      <w:r>
-        <w:rPr>
-          <w:rFonts w:ascii="Times New Roman" w:hAnsi="Times New Roman" w:cs="Times New Roman"/>
-          <w:b w:val="0"/>
-          <w:color w:val="auto"/>
-          <w:sz w:val="26"/>
-          <w:szCs w:val="26"/>
-          <w:lang w:val="en-US"/>
-        </w:rPr>
-        <w:t>. Khi nhấn nút “Nhập Ảnh Query”, hệ thống sẽ tự động trỏ tới thư mục này.</w:t>
-      </w:r>
-    </w:p>
-    <w:p>
-      <w:r>
-        <w:rPr>
-          <w:noProof/>
-        </w:rPr>
-        <w:drawing>
-          <wp:inline distT="0" distB="0" distL="0" distR="0">
-            <wp:extent cx="3209925" cy="2695575"/>
-            <wp:effectExtent l="19050" t="0" r="9525" b="0"/>
-            <wp:docPr id="14" name="Picture 13" descr="query_images.jpg"/>
-            <wp:cNvGraphicFramePr>
-              <a:graphicFrameLocks xmlns:a="http://schemas.openxmlformats.org/drawingml/2006/main" noChangeAspect="1"/>
-            </wp:cNvGraphicFramePr>
-            <a:graphic xmlns:a="http://schemas.openxmlformats.org/drawingml/2006/main">
-              <a:graphicData uri="http://schemas.openxmlformats.org/drawingml/2006/picture">
-                <pic:pic xmlns:pic="http://schemas.openxmlformats.org/drawingml/2006/picture">
-                  <pic:nvPicPr>
-                    <pic:cNvPr id="0" name="query_images.jpg"/>
-                    <pic:cNvPicPr/>
-                  </pic:nvPicPr>
-                  <pic:blipFill>
-                    <a:blip r:embed="rId17"/>
-                    <a:stretch>
-                      <a:fillRect/>
-                    </a:stretch>
-                  </pic:blipFill>
-                  <pic:spPr>
-                    <a:xfrm>
-                      <a:off x="0" y="0"/>
-                      <a:ext cx="3209925" cy="2695575"/>
-                    </a:xfrm>
-                    <a:prstGeom prst="rect">
-                      <a:avLst/>
-                    </a:prstGeom>
-                  </pic:spPr>
-                </pic:pic>
-              </a:graphicData>
-            </a:graphic>
-          </wp:inline>
-        </w:drawing>
-      </w:r>
-    </w:p>
-    <w:p>
-      <w:pPr>
-        <w:rPr>
-          <w:rFonts w:cs="Times New Roman"/>
-          <w:b/>
-          <w:szCs w:val="26"/>
-        </w:rPr>
-      </w:pPr>
-    </w:p>
-    <w:p>
-      <w:pPr>
-        <w:pStyle w:val="Caption"/>
-        <w:keepNext/>
-        <w:rPr>
-          <w:rFonts w:ascii="Times New Roman" w:hAnsi="Times New Roman" w:cs="Times New Roman"/>
-          <w:b w:val="0"/>
-          <w:color w:val="auto"/>
-          <w:sz w:val="26"/>
-          <w:szCs w:val="26"/>
-          <w:lang w:val="en-US"/>
-        </w:rPr>
-      </w:pPr>
-      <w:r>
-        <w:rPr>
-          <w:rFonts w:ascii="Times New Roman" w:hAnsi="Times New Roman" w:cs="Times New Roman"/>
-          <w:b w:val="0"/>
-          <w:color w:val="auto"/>
-          <w:sz w:val="26"/>
-          <w:szCs w:val="26"/>
-          <w:lang w:val="en-US"/>
-        </w:rPr>
-        <w:lastRenderedPageBreak/>
         <w:t xml:space="preserve">Các kết quả truy vấn được tự động lưu vào thư mục </w:t>
       </w:r>
       <w:r>
@@ -11447,7 +11590,9 @@
           <w:u w:val="single"/>
         </w:rPr>
       </w:pPr>
-      <w:r>
+    </w:p>
+    <w:p>
+      <w:pPr>
         <w:rPr>
           <w:rFonts w:ascii="Times New Roman" w:hAnsi="Times New Roman" w:cs="Times New Roman"/>
           <w:b/>
@@ -11455,6 +11600,27 @@
           <w:szCs w:val="26"/>
           <w:u w:val="single"/>
         </w:rPr>
+      </w:pPr>
+    </w:p>
+    <w:p>
+      <w:pPr>
+        <w:rPr>
+          <w:rFonts w:ascii="Times New Roman" w:hAnsi="Times New Roman" w:cs="Times New Roman"/>
+          <w:b/>
+          <w:sz w:val="26"/>
+          <w:szCs w:val="26"/>
+          <w:u w:val="single"/>
+        </w:rPr>
+      </w:pPr>
+      <w:r>
+        <w:rPr>
+          <w:rFonts w:ascii="Times New Roman" w:hAnsi="Times New Roman" w:cs="Times New Roman"/>
+          <w:b/>
+          <w:sz w:val="26"/>
+          <w:szCs w:val="26"/>
+          <w:u w:val="single"/>
+        </w:rPr>
+        <w:lastRenderedPageBreak/>
         <w:t>8</w:t>
       </w:r>
       <w:r>
@@ -11501,18 +11667,15 @@
         <w:t xml:space="preserve">đã </w:t>
       </w:r>
       <w:r>
+        <w:t xml:space="preserve">đề </w:t>
+      </w:r>
+      <w:r>
+        <w:t>xuất</w:t>
+      </w:r>
+      <w:r>
         <w:t xml:space="preserve"> </w:t>
       </w:r>
       <w:r>
-        <w:t xml:space="preserve">đề </w:t>
-      </w:r>
-      <w:r>
-        <w:t>xuất</w:t>
-      </w:r>
-      <w:r>
-        <w:t xml:space="preserve"> </w:t>
-      </w:r>
-      <w:r>
         <w:t>ba</w:t>
       </w:r>
       <w:r>
@@ -11522,7 +11685,10 @@
         <w:t>h</w:t>
       </w:r>
       <w:r>
-        <w:t>ương pháp để cải thiện kết quả truy vấn.</w:t>
+        <w:t>ương pháp để cải thiện kết quả truy vấ</w:t>
+      </w:r>
+      <w:r>
+        <w:t>n như sau:</w:t>
       </w:r>
     </w:p>
     <w:p>
@@ -11899,7 +12065,10 @@
     <w:p>
       <w:pPr>
         <w:pStyle w:val="ListParagraph"/>
-        <w:ind w:left="0"/>
+        <w:numPr>
+          <w:ilvl w:val="0"/>
+          <w:numId w:val="7"/>
+        </w:numPr>
       </w:pPr>
       <w:r>
         <w:rPr>
@@ -12148,7 +12317,6 @@
           <w:rStyle w:val="alt-edited"/>
           <w:lang w:val="vi-VN"/>
         </w:rPr>
-        <w:lastRenderedPageBreak/>
         <w:t xml:space="preserve">Xếp hạng hình ảnh </w:t>
       </w:r>
       <w:r>
@@ -12289,6 +12457,7 @@
         <w:rPr>
           <w:noProof/>
         </w:rPr>
+        <w:lastRenderedPageBreak/>
         <w:drawing>
           <wp:inline distT="0" distB="0" distL="0" distR="0">
             <wp:extent cx="4305300" cy="1155101"/>
@@ -12453,26 +12622,6 @@
       <w:pPr>
         <w:pStyle w:val="ListParagraph"/>
         <w:ind w:left="0"/>
-        <w:rPr>
-          <w:rStyle w:val="alt-edited"/>
-          <w:b/>
-        </w:rPr>
-      </w:pPr>
-    </w:p>
-    <w:p>
-      <w:pPr>
-        <w:pStyle w:val="ListParagraph"/>
-        <w:ind w:left="0"/>
-        <w:rPr>
-          <w:rStyle w:val="alt-edited"/>
-          <w:b/>
-        </w:rPr>
-      </w:pPr>
-    </w:p>
-    <w:p>
-      <w:pPr>
-        <w:pStyle w:val="ListParagraph"/>
-        <w:ind w:left="0"/>
       </w:pPr>
       <w:r>
         <w:rPr>
@@ -12757,7 +12906,6 @@
           <w:noProof/>
           <w:szCs w:val="26"/>
         </w:rPr>
-        <w:lastRenderedPageBreak/>
         <w:drawing>
           <wp:inline distT="0" distB="0" distL="0" distR="0">
             <wp:extent cx="6124575" cy="2162268"/>
@@ -12803,12 +12951,31 @@
           <w:szCs w:val="26"/>
         </w:rPr>
       </w:pPr>
-      <w:r>
-        <w:rPr>
-          <w:rFonts w:ascii="Times New Roman" w:hAnsi="Times New Roman" w:cs="Times New Roman"/>
-          <w:sz w:val="26"/>
-          <w:szCs w:val="26"/>
-        </w:rPr>
+    </w:p>
+    <w:p>
+      <w:pPr>
+        <w:rPr>
+          <w:rFonts w:ascii="Times New Roman" w:hAnsi="Times New Roman" w:cs="Times New Roman"/>
+          <w:sz w:val="26"/>
+          <w:szCs w:val="26"/>
+        </w:rPr>
+      </w:pPr>
+    </w:p>
+    <w:p>
+      <w:pPr>
+        <w:rPr>
+          <w:rFonts w:ascii="Times New Roman" w:hAnsi="Times New Roman" w:cs="Times New Roman"/>
+          <w:sz w:val="26"/>
+          <w:szCs w:val="26"/>
+        </w:rPr>
+      </w:pPr>
+      <w:r>
+        <w:rPr>
+          <w:rFonts w:ascii="Times New Roman" w:hAnsi="Times New Roman" w:cs="Times New Roman"/>
+          <w:sz w:val="26"/>
+          <w:szCs w:val="26"/>
+        </w:rPr>
+        <w:lastRenderedPageBreak/>
         <w:t>Lợi ích</w:t>
       </w:r>
       <w:r>
@@ -13066,24 +13233,6 @@
           <w:szCs w:val="26"/>
         </w:rPr>
       </w:pPr>
-    </w:p>
-    <w:p>
-      <w:pPr>
-        <w:rPr>
-          <w:rFonts w:ascii="Times New Roman" w:hAnsi="Times New Roman" w:cs="Times New Roman"/>
-          <w:sz w:val="26"/>
-          <w:szCs w:val="26"/>
-        </w:rPr>
-      </w:pPr>
-    </w:p>
-    <w:p>
-      <w:pPr>
-        <w:rPr>
-          <w:rFonts w:ascii="Times New Roman" w:hAnsi="Times New Roman" w:cs="Times New Roman"/>
-          <w:sz w:val="26"/>
-          <w:szCs w:val="26"/>
-        </w:rPr>
-      </w:pPr>
       <w:r>
         <w:rPr>
           <w:rFonts w:ascii="Times New Roman" w:hAnsi="Times New Roman" w:cs="Times New Roman"/>
@@ -13106,7 +13255,23 @@
           <w:sz w:val="26"/>
           <w:szCs w:val="26"/>
         </w:rPr>
-        <w:t xml:space="preserve"> của sự tổ hợp này khá ấn tượng như sau:</w:t>
+        <w:t xml:space="preserve"> của sự tổ hợp này </w:t>
+      </w:r>
+      <w:r>
+        <w:rPr>
+          <w:rFonts w:ascii="Times New Roman" w:hAnsi="Times New Roman" w:cs="Times New Roman"/>
+          <w:sz w:val="26"/>
+          <w:szCs w:val="26"/>
+        </w:rPr>
+        <w:t>rất</w:t>
+      </w:r>
+      <w:r>
+        <w:rPr>
+          <w:rFonts w:ascii="Times New Roman" w:hAnsi="Times New Roman" w:cs="Times New Roman"/>
+          <w:sz w:val="26"/>
+          <w:szCs w:val="26"/>
+        </w:rPr>
+        <w:t xml:space="preserve"> ấn tượng như sau:</w:t>
       </w:r>
     </w:p>
     <w:p>
@@ -13293,7 +13458,6 @@
           <w:sz w:val="26"/>
           <w:szCs w:val="26"/>
         </w:rPr>
-        <w:lastRenderedPageBreak/>
         <w:drawing>
           <wp:inline distT="0" distB="0" distL="0" distR="0">
             <wp:extent cx="4315968" cy="3450336"/>
@@ -13352,7 +13516,9 @@
           <w:u w:val="single"/>
         </w:rPr>
       </w:pPr>
-      <w:r>
+    </w:p>
+    <w:p>
+      <w:pPr>
         <w:rPr>
           <w:rFonts w:ascii="Times New Roman" w:hAnsi="Times New Roman" w:cs="Times New Roman"/>
           <w:b/>
@@ -13360,6 +13526,38 @@
           <w:szCs w:val="26"/>
           <w:u w:val="single"/>
         </w:rPr>
+      </w:pPr>
+    </w:p>
+    <w:p>
+      <w:pPr>
+        <w:rPr>
+          <w:rFonts w:ascii="Times New Roman" w:hAnsi="Times New Roman" w:cs="Times New Roman"/>
+          <w:b/>
+          <w:sz w:val="26"/>
+          <w:szCs w:val="26"/>
+          <w:u w:val="single"/>
+        </w:rPr>
+      </w:pPr>
+    </w:p>
+    <w:p>
+      <w:pPr>
+        <w:rPr>
+          <w:rFonts w:ascii="Times New Roman" w:hAnsi="Times New Roman" w:cs="Times New Roman"/>
+          <w:b/>
+          <w:sz w:val="26"/>
+          <w:szCs w:val="26"/>
+          <w:u w:val="single"/>
+        </w:rPr>
+      </w:pPr>
+      <w:r>
+        <w:rPr>
+          <w:rFonts w:ascii="Times New Roman" w:hAnsi="Times New Roman" w:cs="Times New Roman"/>
+          <w:b/>
+          <w:sz w:val="26"/>
+          <w:szCs w:val="26"/>
+          <w:u w:val="single"/>
+        </w:rPr>
+        <w:lastRenderedPageBreak/>
         <w:t>9</w:t>
       </w:r>
       <w:r>
@@ -13431,13 +13629,7 @@
         <w:t>cải thiện</w:t>
       </w:r>
       <w:r>
-        <w:t xml:space="preserve"> hiệu suất truy vấn. Các kết quả </w:t>
-      </w:r>
-      <w:r>
-        <w:t>thực nghiệm</w:t>
-      </w:r>
-      <w:r>
-        <w:t xml:space="preserve"> cho thấy sử dụng RootSIFT làm gia tăng đáng kể độ chính xác so với SIFT.</w:t>
+        <w:t xml:space="preserve"> hiệu suất truy vấn.</w:t>
       </w:r>
     </w:p>
     <w:p>
@@ -13452,10 +13644,16 @@
         <w:ind w:left="0"/>
       </w:pPr>
       <w:r>
-        <w:t>Riêng hai phương pháp cải tiến còn lại</w:t>
-      </w:r>
-      <w:r>
-        <w:t>, vì thời gian và trình độ còn hạn chế nên học viên chưa thể thực hiện được.</w:t>
+        <w:t>V</w:t>
+      </w:r>
+      <w:r>
+        <w:t>ì thời gian và trình độ còn hạn chế nên học viên chưa thể thực hiện được</w:t>
+      </w:r>
+      <w:r>
+        <w:t xml:space="preserve"> ba phương pháp cải tiến đã giới thiệu</w:t>
+      </w:r>
+      <w:r>
+        <w:t>.</w:t>
       </w:r>
       <w:r>
         <w:t xml:space="preserve"> Hy vọng các báo cáo tiếp theo sẽ </w:t>
@@ -13490,96 +13688,6 @@
     </w:p>
     <w:p>
       <w:pPr>
-        <w:pStyle w:val="ListParagraph"/>
-        <w:ind w:left="0"/>
-      </w:pPr>
-    </w:p>
-    <w:p>
-      <w:pPr>
-        <w:pStyle w:val="ListParagraph"/>
-        <w:ind w:left="0"/>
-      </w:pPr>
-    </w:p>
-    <w:p>
-      <w:pPr>
-        <w:pStyle w:val="ListParagraph"/>
-        <w:ind w:left="0"/>
-      </w:pPr>
-    </w:p>
-    <w:p>
-      <w:pPr>
-        <w:pStyle w:val="ListParagraph"/>
-        <w:ind w:left="0"/>
-      </w:pPr>
-    </w:p>
-    <w:p>
-      <w:pPr>
-        <w:pStyle w:val="ListParagraph"/>
-        <w:ind w:left="0"/>
-      </w:pPr>
-    </w:p>
-    <w:p>
-      <w:pPr>
-        <w:pStyle w:val="ListParagraph"/>
-        <w:ind w:left="0"/>
-      </w:pPr>
-    </w:p>
-    <w:p>
-      <w:pPr>
-        <w:pStyle w:val="ListParagraph"/>
-        <w:ind w:left="0"/>
-      </w:pPr>
-    </w:p>
-    <w:p>
-      <w:pPr>
-        <w:pStyle w:val="ListParagraph"/>
-        <w:ind w:left="0"/>
-      </w:pPr>
-    </w:p>
-    <w:p>
-      <w:pPr>
-        <w:pStyle w:val="ListParagraph"/>
-        <w:ind w:left="0"/>
-      </w:pPr>
-    </w:p>
-    <w:p>
-      <w:pPr>
-        <w:pStyle w:val="ListParagraph"/>
-        <w:ind w:left="0"/>
-      </w:pPr>
-    </w:p>
-    <w:p>
-      <w:pPr>
-        <w:pStyle w:val="ListParagraph"/>
-        <w:ind w:left="0"/>
-      </w:pPr>
-    </w:p>
-    <w:p>
-      <w:pPr>
-        <w:pStyle w:val="ListParagraph"/>
-        <w:ind w:left="0"/>
-      </w:pPr>
-    </w:p>
-    <w:p>
-      <w:pPr>
-        <w:pStyle w:val="ListParagraph"/>
-        <w:ind w:left="0"/>
-      </w:pPr>
-    </w:p>
-    <w:p>
-      <w:pPr>
-        <w:pStyle w:val="ListParagraph"/>
-        <w:ind w:left="0"/>
-      </w:pPr>
-    </w:p>
-    <w:p>
-      <w:pPr>
-        <w:pStyle w:val="ListParagraph"/>
-        <w:ind w:left="0"/>
-      </w:pPr>
-    </w:p>
-    <w:p>
-      <w:pPr>
         <w:rPr>
           <w:rFonts w:ascii="Times New Roman" w:hAnsi="Times New Roman" w:cs="Times New Roman"/>
           <w:b/>
@@ -13596,7 +13704,6 @@
           <w:szCs w:val="26"/>
           <w:u w:val="single"/>
         </w:rPr>
-        <w:lastRenderedPageBreak/>
         <w:t>1</w:t>
       </w:r>
       <w:r>
@@ -13779,8 +13886,19 @@
     <w:p>
       <w:pPr>
         <w:pStyle w:val="ListParagraph"/>
-        <w:ind w:left="360" w:hanging="360"/>
-      </w:pPr>
+        <w:ind w:left="270" w:hanging="270"/>
+      </w:pPr>
+      <w:r>
+        <w:t xml:space="preserve">6. Báo cáo tham khảo: </w:t>
+      </w:r>
+      <w:hyperlink r:id="rId28" w:history="1">
+        <w:r>
+          <w:rPr>
+            <w:rStyle w:val="Hyperlink"/>
+          </w:rPr>
+          <w:t>https://github.com/biendltb/Instance-Search/blob/master/Report.docx</w:t>
+        </w:r>
+      </w:hyperlink>
     </w:p>
     <w:p>
       <w:pPr>
@@ -13790,6 +13908,12 @@
     </w:p>
     <w:p>
       <w:pPr>
+        <w:pStyle w:val="ListParagraph"/>
+        <w:ind w:left="360" w:hanging="360"/>
+      </w:pPr>
+    </w:p>
+    <w:p>
+      <w:pPr>
         <w:rPr>
           <w:rFonts w:ascii="Times New Roman" w:hAnsi="Times New Roman" w:cs="Times New Roman"/>
           <w:b/>
@@ -13852,7 +13976,7 @@
         </w:rPr>
         <w:t xml:space="preserve">: </w:t>
       </w:r>
-      <w:hyperlink r:id="rId28" w:history="1">
+      <w:hyperlink r:id="rId29" w:history="1">
         <w:r>
           <w:rPr>
             <w:rStyle w:val="Hyperlink"/>
@@ -13897,7 +14021,7 @@
         </w:rPr>
         <w:t xml:space="preserve">: </w:t>
       </w:r>
-      <w:hyperlink r:id="rId29" w:history="1">
+      <w:hyperlink r:id="rId30" w:history="1">
         <w:r>
           <w:rPr>
             <w:rStyle w:val="Hyperlink"/>
@@ -13951,6 +14075,29 @@
         </w:rPr>
         <w:t>oxford/feat</w:t>
       </w:r>
+    </w:p>
+    <w:p>
+      <w:pPr>
+        <w:pStyle w:val="ListParagraph"/>
+        <w:ind w:left="360" w:hanging="360"/>
+      </w:pPr>
+      <w:r>
+        <w:t xml:space="preserve">Demmo video: </w:t>
+      </w:r>
+      <w:hyperlink r:id="rId31" w:history="1">
+        <w:r>
+          <w:rPr>
+            <w:rStyle w:val="Hyperlink"/>
+          </w:rPr>
+          <w:t>https://youtu.be/oqJil4Jh4ks</w:t>
+        </w:r>
+      </w:hyperlink>
+    </w:p>
+    <w:p>
+      <w:pPr>
+        <w:pStyle w:val="ListParagraph"/>
+        <w:ind w:left="360" w:hanging="360"/>
+      </w:pPr>
     </w:p>
     <w:p>
       <w:pPr>
@@ -13991,7 +14138,7 @@
         <v:path o:extrusionok="f" gradientshapeok="t" o:connecttype="rect"/>
         <o:lock v:ext="edit" aspectratio="t"/>
       </v:shapetype>
-      <v:shape id="_x0000_i1037" type="#_x0000_t75" style="width:11.25pt;height:11.25pt" o:bullet="t">
+      <v:shape id="_x0000_i1054" type="#_x0000_t75" style="width:11.25pt;height:11.25pt" o:bullet="t">
         <v:imagedata r:id="rId1" o:title="msoE55"/>
       </v:shape>
     </w:pict>

</xml_diff>